<commit_message>
add extra text to arrayOefeningen
</commit_message>
<xml_diff>
--- a/Java/7 Arrays/Extra oefeningen/doxc/ArrayOefeningen.docx
+++ b/Java/7 Arrays/Extra oefeningen/doxc/ArrayOefeningen.docx
@@ -135,7 +135,7 @@
           <w:sz w:val="32"/>
           <w:shd w:fill="auto" w:val="clear"/>
         </w:rPr>
-        <w:t xml:space="preserve">Schrijf een programma dat een geven array één plaats naar rechts doorschuift</w:t>
+        <w:t xml:space="preserve">Schrijf een programma dat een geven array één plaats naar rechts doorschuift en de laaste terug vanvoor plakt.</w:t>
       </w:r>
     </w:p>
     <w:p>
@@ -189,46 +189,34 @@
           <w:sz w:val="32"/>
           <w:shd w:fill="auto" w:val="clear"/>
         </w:rPr>
-        <w:t xml:space="preserve">Schrijf een programma dat een element toevoegd aan de array op een bepaalde plaats midden in de array.</w:t>
-      </w:r>
-    </w:p>
-    <w:p>
-      <w:pPr>
-        <w:spacing w:before="300" w:after="40" w:line="276"/>
-        <w:ind w:right="0" w:left="0" w:firstLine="0"/>
-        <w:jc w:val="left"/>
-        <w:rPr>
-          <w:rFonts w:ascii="Calibri" w:hAnsi="Calibri" w:cs="Calibri" w:eastAsia="Calibri"/>
-          <w:color w:val="auto"/>
-          <w:spacing w:val="5"/>
-          <w:position w:val="0"/>
-          <w:sz w:val="32"/>
-          <w:shd w:fill="auto" w:val="clear"/>
-        </w:rPr>
-      </w:pPr>
-      <w:r>
-        <w:rPr>
-          <w:rFonts w:ascii="Calibri" w:hAnsi="Calibri" w:cs="Calibri" w:eastAsia="Calibri"/>
-          <w:color w:val="4F81BD"/>
-          <w:spacing w:val="5"/>
-          <w:position w:val="0"/>
-          <w:sz w:val="32"/>
-          <w:u w:val="single"/>
-          <w:shd w:fill="auto" w:val="clear"/>
-        </w:rPr>
-        <w:t xml:space="preserve">4 - </w:t>
-      </w:r>
-      <w:r>
-        <w:rPr>
-          <w:rFonts w:ascii="Calibri" w:hAnsi="Calibri" w:cs="Calibri" w:eastAsia="Calibri"/>
-          <w:color w:val="4F81BD"/>
-          <w:spacing w:val="5"/>
-          <w:position w:val="0"/>
-          <w:sz w:val="32"/>
-          <w:u w:val="single"/>
-          <w:shd w:fill="auto" w:val="clear"/>
-        </w:rPr>
-        <w:t xml:space="preserve">Duplicate finder</w:t>
+        <w:t xml:space="preserve">Schrijf een programma dat een element toevoegd aan de array op een bepaalde plaats midden in de array en al de rest doet opschuiven naar rechts.</w:t>
+      </w:r>
+    </w:p>
+    <w:p>
+      <w:pPr>
+        <w:spacing w:before="300" w:after="40" w:line="276"/>
+        <w:ind w:right="0" w:left="0" w:firstLine="0"/>
+        <w:jc w:val="left"/>
+        <w:rPr>
+          <w:rFonts w:ascii="Calibri" w:hAnsi="Calibri" w:cs="Calibri" w:eastAsia="Calibri"/>
+          <w:color w:val="auto"/>
+          <w:spacing w:val="5"/>
+          <w:position w:val="0"/>
+          <w:sz w:val="32"/>
+          <w:shd w:fill="auto" w:val="clear"/>
+        </w:rPr>
+      </w:pPr>
+      <w:r>
+        <w:rPr>
+          <w:rFonts w:ascii="Calibri" w:hAnsi="Calibri" w:cs="Calibri" w:eastAsia="Calibri"/>
+          <w:color w:val="4F81BD"/>
+          <w:spacing w:val="5"/>
+          <w:position w:val="0"/>
+          <w:sz w:val="32"/>
+          <w:u w:val="single"/>
+          <w:shd w:fill="auto" w:val="clear"/>
+        </w:rPr>
+        <w:t xml:space="preserve">4 - Duplicate finder</w:t>
       </w:r>
     </w:p>
     <w:p>
@@ -374,19 +362,7 @@
           <w:u w:val="single"/>
           <w:shd w:fill="auto" w:val="clear"/>
         </w:rPr>
-        <w:t xml:space="preserve">5 - </w:t>
-      </w:r>
-      <w:r>
-        <w:rPr>
-          <w:rFonts w:ascii="Calibri" w:hAnsi="Calibri" w:cs="Calibri" w:eastAsia="Calibri"/>
-          <w:color w:val="4F81BD"/>
-          <w:spacing w:val="5"/>
-          <w:position w:val="0"/>
-          <w:sz w:val="32"/>
-          <w:u w:val="single"/>
-          <w:shd w:fill="auto" w:val="clear"/>
-        </w:rPr>
-        <w:t xml:space="preserve">Matrix duplicator</w:t>
+        <w:t xml:space="preserve">5 - Matrix duplicator</w:t>
       </w:r>
     </w:p>
     <w:p>

</xml_diff>